<commit_message>
Update 2020-12-03-Reviewing Hands On Machine Learning with Scikit-Learn and Tensorflow.docx
</commit_message>
<xml_diff>
--- a/_word/2020-12-03-Reviewing Hands On Machine Learning with Scikit-Learn and Tensorflow.docx
+++ b/_word/2020-12-03-Reviewing Hands On Machine Learning with Scikit-Learn and Tensorflow.docx
@@ -3,43 +3,8 @@
 <w:document xmlns:wpc="http://schemas.microsoft.com/office/word/2010/wordprocessingCanvas" xmlns:cx="http://schemas.microsoft.com/office/drawing/2014/chartex" xmlns:cx1="http://schemas.microsoft.com/office/drawing/2015/9/8/chartex" xmlns:cx2="http://schemas.microsoft.com/office/drawing/2015/10/21/chartex" xmlns:cx3="http://schemas.microsoft.com/office/drawing/2016/5/9/chartex" xmlns:cx4="http://schemas.microsoft.com/office/drawing/2016/5/10/chartex" xmlns:cx5="http://schemas.microsoft.com/office/drawing/2016/5/11/chartex" xmlns:cx6="http://schemas.microsoft.com/office/drawing/2016/5/12/chartex" xmlns:cx7="http://schemas.microsoft.com/office/drawing/2016/5/13/chartex" xmlns:cx8="http://schemas.microsoft.com/office/drawing/2016/5/14/chartex" xmlns:mc="http://schemas.openxmlformats.org/markup-compatibility/2006" xmlns:aink="http://schemas.microsoft.com/office/drawing/2016/ink" xmlns:am3d="http://schemas.microsoft.com/office/drawing/2017/model3d" xmlns:o="urn:schemas-microsoft-com:office:office" xmlns:r="http://schemas.openxmlformats.org/officeDocument/2006/relationships" xmlns:m="http://schemas.openxmlformats.org/officeDocument/2006/math" xmlns:v="urn:schemas-microsoft-com:vml" xmlns:wp14="http://schemas.microsoft.com/office/word/2010/wordprocessingDrawing" xmlns:wp="http://schemas.openxmlformats.org/drawingml/2006/wordprocessingDrawing" xmlns:w10="urn:schemas-microsoft-com:office:word" xmlns:w="http://schemas.openxmlformats.org/wordprocessingml/2006/main" xmlns:w14="http://schemas.microsoft.com/office/word/2010/wordml" xmlns:w15="http://schemas.microsoft.com/office/word/2012/wordml" xmlns:w16cex="http://schemas.microsoft.com/office/word/2018/wordml/cex" xmlns:w16cid="http://schemas.microsoft.com/office/word/2016/wordml/cid" xmlns:w16="http://schemas.microsoft.com/office/word/2018/wordml" xmlns:w16se="http://schemas.microsoft.com/office/word/2015/wordml/symex" xmlns:wpg="http://schemas.microsoft.com/office/word/2010/wordprocessingGroup" xmlns:wpi="http://schemas.microsoft.com/office/word/2010/wordprocessingInk" xmlns:wne="http://schemas.microsoft.com/office/word/2006/wordml" xmlns:wps="http://schemas.microsoft.com/office/word/2010/wordprocessingShape" mc:Ignorable="w14 w15 w16se w16cid w16 w16cex wp14">
   <w:body>
     <w:p>
-      <w:pPr>
-        <w:pStyle w:val="Heading1"/>
-        <w:rPr>
-          <w:u w:val="single"/>
-        </w:rPr>
-      </w:pPr>
-      <w:r>
-        <w:rPr>
-          <w:u w:val="single"/>
-        </w:rPr>
-        <w:t xml:space="preserve">What I learned from studying Hands-on Machine Learning with Scikit-Learn and </w:t>
-      </w:r>
-      <w:proofErr w:type="spellStart"/>
-      <w:proofErr w:type="gramStart"/>
-      <w:r>
-        <w:rPr>
-          <w:u w:val="single"/>
-        </w:rPr>
-        <w:t>Tensorflow</w:t>
-      </w:r>
-      <w:proofErr w:type="spellEnd"/>
-      <w:r>
-        <w:rPr>
-          <w:u w:val="single"/>
-        </w:rPr>
-        <w:t xml:space="preserve"> :</w:t>
-      </w:r>
-      <w:proofErr w:type="gramEnd"/>
-    </w:p>
-    <w:p>
-      <w:proofErr w:type="gramStart"/>
-      <w:r>
-        <w:t>Well ,</w:t>
-      </w:r>
-      <w:proofErr w:type="gramEnd"/>
-      <w:r>
-        <w:t xml:space="preserve"> one of the first things that I would like to say right off the bat , was how comprehensive and inclusive of beginners it was . </w:t>
+      <w:r>
+        <w:t xml:space="preserve">Well , one of the first things that I would like to say right off the bat , was how comprehensive and inclusive of beginners it was . </w:t>
       </w:r>
     </w:p>
     <w:p>
@@ -52,66 +17,16 @@
     </w:p>
     <w:p>
       <w:r>
-        <w:t xml:space="preserve">That being </w:t>
-      </w:r>
-      <w:proofErr w:type="gramStart"/>
-      <w:r>
-        <w:t>said ,</w:t>
-      </w:r>
-      <w:proofErr w:type="gramEnd"/>
-      <w:r>
-        <w:t xml:space="preserve"> the book is divided into two sections as suggested by the title, it is Scikit-learn and </w:t>
-      </w:r>
-      <w:proofErr w:type="spellStart"/>
-      <w:r>
-        <w:t>Tensorflow</w:t>
-      </w:r>
-      <w:proofErr w:type="spellEnd"/>
-      <w:r>
-        <w:t xml:space="preserve"> . </w:t>
+        <w:t xml:space="preserve">That being said , the book is divided into two sections as suggested by the title, it is Scikit-learn and Tensorflow . </w:t>
       </w:r>
     </w:p>
     <w:p>
       <w:r>
-        <w:t xml:space="preserve">The first part of the book delves deeply into </w:t>
-      </w:r>
-      <w:proofErr w:type="spellStart"/>
-      <w:r>
-        <w:t>Sckit</w:t>
-      </w:r>
-      <w:proofErr w:type="spellEnd"/>
-      <w:r>
-        <w:t xml:space="preserve">-Learn </w:t>
-      </w:r>
-      <w:proofErr w:type="gramStart"/>
-      <w:r>
-        <w:t>API ,</w:t>
-      </w:r>
-      <w:proofErr w:type="gramEnd"/>
-      <w:r>
-        <w:t xml:space="preserve"> starting with the its basics and developing from there . The book starts with smallest examples </w:t>
-      </w:r>
-      <w:r>
-        <w:t xml:space="preserve">on how to developed a very basic linear regression </w:t>
-      </w:r>
-      <w:proofErr w:type="gramStart"/>
-      <w:r>
-        <w:t>model ,</w:t>
-      </w:r>
-      <w:proofErr w:type="gramEnd"/>
-      <w:r>
-        <w:t xml:space="preserve"> and then talks in detail about SVMs, Decision Trees and Random Forests. However, it doesn’t cover the Latest gradient boosting methods such as LGBM and </w:t>
-      </w:r>
-      <w:proofErr w:type="spellStart"/>
-      <w:proofErr w:type="gramStart"/>
-      <w:r>
-        <w:t>XGBoost</w:t>
-      </w:r>
-      <w:proofErr w:type="spellEnd"/>
-      <w:r>
-        <w:t xml:space="preserve"> .</w:t>
-      </w:r>
-      <w:proofErr w:type="gramEnd"/>
+        <w:t xml:space="preserve">The first part of the book delves deeply into Sckit-Learn API , starting with the its basics and developing from there . The book starts with smallest examples </w:t>
+      </w:r>
+      <w:r>
+        <w:t>on how to developed a very basic linear regression model , and then talks in detail about SVMs, Decision Trees and Random Forests. However, it doesn’t cover the Latest gradient boosting methods such as LGBM and XGBoost .</w:t>
+      </w:r>
     </w:p>
     <w:p>
       <w:pPr>
@@ -185,102 +100,24 @@
         <w:t>:</w:t>
       </w:r>
       <w:r>
-        <w:t xml:space="preserve"> The mathematical explanation lacks in the several </w:t>
-      </w:r>
-      <w:proofErr w:type="gramStart"/>
-      <w:r>
-        <w:t>areas ,</w:t>
-      </w:r>
-      <w:proofErr w:type="gramEnd"/>
-      <w:r>
-        <w:t xml:space="preserve"> and personally I had to refer a lot other things to get the mathematical intuition of the algorithms . The chapters in the book had a pattern to write mathematical jargon </w:t>
-      </w:r>
-      <w:proofErr w:type="gramStart"/>
-      <w:r>
-        <w:t>first ,</w:t>
-      </w:r>
-      <w:proofErr w:type="gramEnd"/>
-      <w:r>
-        <w:t xml:space="preserve"> and then go for the code , which led me to being confused sometimes . </w:t>
-      </w:r>
-      <w:proofErr w:type="gramStart"/>
-      <w:r>
-        <w:t>However ,</w:t>
-      </w:r>
-      <w:proofErr w:type="gramEnd"/>
-      <w:r>
-        <w:t xml:space="preserve"> the book helps in getting your fundamentals clear in the Machine Learning lingo where it helps in clear explanation about terms like ROC-AUC, types of learning , Confusion Matrix etc.</w:t>
+        <w:t xml:space="preserve"> The mathematical explanation lacks in the several areas , and personally I had to refer a lot other things to get the mathematical intuition of the algorithms . The chapters in the book had a pattern to write mathematical jargon first , and then go for the code , which led me to being confused sometimes . However , the book helps in getting your fundamentals clear in the Machine Learning lingo where it helps in clear explanation about terms like ROC-AUC, types of learning , Confusion Matrix etc.</w:t>
       </w:r>
     </w:p>
     <w:p>
       <w:pPr>
         <w:pStyle w:val="Heading2"/>
       </w:pPr>
-      <w:proofErr w:type="spellStart"/>
-      <w:proofErr w:type="gramStart"/>
-      <w:r>
-        <w:t>Tensorflow</w:t>
-      </w:r>
-      <w:proofErr w:type="spellEnd"/>
-      <w:r>
-        <w:t xml:space="preserve"> :</w:t>
-      </w:r>
-      <w:proofErr w:type="gramEnd"/>
+      <w:r>
+        <w:t>Tensorflow :</w:t>
+      </w:r>
     </w:p>
     <w:p>
-      <w:proofErr w:type="gramStart"/>
-      <w:r>
-        <w:t>Here’s ,</w:t>
-      </w:r>
-      <w:proofErr w:type="gramEnd"/>
-      <w:r>
-        <w:t xml:space="preserve"> where the book gets tricky in my opinion , some parts of </w:t>
-      </w:r>
-      <w:proofErr w:type="spellStart"/>
-      <w:r>
-        <w:t>Tensorflow</w:t>
-      </w:r>
-      <w:proofErr w:type="spellEnd"/>
-      <w:r>
-        <w:t xml:space="preserve"> , were useless to me . In the first chapter of </w:t>
-      </w:r>
-      <w:proofErr w:type="spellStart"/>
-      <w:proofErr w:type="gramStart"/>
-      <w:r>
-        <w:t>Tensorflow</w:t>
-      </w:r>
-      <w:proofErr w:type="spellEnd"/>
-      <w:r>
-        <w:t xml:space="preserve"> ,</w:t>
-      </w:r>
-      <w:proofErr w:type="gramEnd"/>
-      <w:r>
-        <w:t xml:space="preserve"> you learn about creating graph and sessions , however I believe there are plenty data visualization libraries , which would serve the purpose better. The second chapter goes into the depth of establishing </w:t>
-      </w:r>
-      <w:proofErr w:type="spellStart"/>
-      <w:r>
-        <w:t>tensorflow</w:t>
-      </w:r>
-      <w:proofErr w:type="spellEnd"/>
-      <w:r>
-        <w:t xml:space="preserve"> on different servers and devices which I had also considered irrelevant</w:t>
-      </w:r>
-      <w:r>
-        <w:t xml:space="preserve">. The last chapters help in establishing some understanding of </w:t>
-      </w:r>
-      <w:proofErr w:type="spellStart"/>
-      <w:r>
-        <w:t>Tensorflow</w:t>
-      </w:r>
-      <w:proofErr w:type="spellEnd"/>
-      <w:r>
-        <w:t xml:space="preserve"> in </w:t>
-      </w:r>
-      <w:proofErr w:type="gramStart"/>
-      <w:r>
-        <w:t>general .</w:t>
-      </w:r>
-      <w:proofErr w:type="gramEnd"/>
+      <w:r>
+        <w:t>Here’s , where the book gets tricky in my opinion , some parts of Tensorflow , were useless to me . In the first chapter of Tensorflow , you learn about creating graph and sessions , however I believe there are plenty data visualization libraries , which would serve the purpose better. The second chapter goes into the depth of establishing tensorflow on different servers and devices which I had also considered irrelevant</w:t>
+      </w:r>
+      <w:r>
+        <w:t>. The last chapters help in establishing some understanding of Tensorflow in general .</w:t>
+      </w:r>
     </w:p>
     <w:p/>
     <w:sectPr>

</xml_diff>